<commit_message>
Tests weitergemacht. Gametests noch unvollstaendig, Boardtests teilweise auskommentiert. Startprobleme geloest.
</commit_message>
<xml_diff>
--- a/otherDocs/UseCases.docx
+++ b/otherDocs/UseCases.docx
@@ -468,8 +468,6 @@
         </w:rPr>
         <w:t>onnector“</w:t>
       </w:r>
-      <w:bookmarkStart w:id="0" w:name="_GoBack"/>
-      <w:bookmarkEnd w:id="0"/>
     </w:p>
     <w:p>
       <w:pPr>
@@ -720,6 +718,8 @@
       <w:r>
         <w:t>DistrictType</w:t>
       </w:r>
+      <w:bookmarkStart w:id="0" w:name="_GoBack"/>
+      <w:bookmarkEnd w:id="0"/>
       <w:proofErr w:type="spellEnd"/>
     </w:p>
     <w:sectPr>
@@ -1736,7 +1736,7 @@
 </file>
 
 <file path=customXml/itemProps1.xml><?xml version="1.0" encoding="utf-8"?>
-<ds:datastoreItem xmlns:ds="http://schemas.openxmlformats.org/officeDocument/2006/customXml" ds:itemID="{5F09B2A0-04D5-45CE-A50E-81D85BE36464}">
+<ds:datastoreItem xmlns:ds="http://schemas.openxmlformats.org/officeDocument/2006/customXml" ds:itemID="{EA4653AC-A443-499E-83A7-8A699B4AE8DB}">
   <ds:schemaRefs>
     <ds:schemaRef ds:uri="http://schemas.openxmlformats.org/officeDocument/2006/bibliography"/>
   </ds:schemaRefs>

</xml_diff>